<commit_message>
Pressure / Temperature link working
</commit_message>
<xml_diff>
--- a/prog_help/Caclul.docx
+++ b/prog_help/Caclul.docx
@@ -1223,462 +1223,34 @@
         <w:lastRenderedPageBreak/>
         <w:t>WXMaxima</w:t>
       </w:r>
-      <w:bookmarkStart w:id="0" w:name="_GoBack"/>
-      <w:bookmarkEnd w:id="0"/>
       <w:proofErr w:type="spellEnd"/>
-    </w:p>
-    <w:p>
-      <w:pPr>
-        <w:rPr>
-          <w:rFonts w:eastAsiaTheme="minorEastAsia"/>
-          <w:sz w:val="20"/>
-        </w:rPr>
-      </w:pPr>
     </w:p>
     <w:p>
       <w:pPr>
         <w:pStyle w:val="PrformatHTML"/>
         <w:textAlignment w:val="baseline"/>
         <w:rPr>
-          <w:color w:val="555555"/>
-          <w:sz w:val="28"/>
-        </w:rPr>
-      </w:pPr>
-      <w:proofErr w:type="spellStart"/>
+          <w:rFonts w:ascii="Arial" w:hAnsi="Arial" w:cs="Arial"/>
+          <w:color w:val="555555"/>
+          <w:sz w:val="28"/>
+          <w:shd w:val="clear" w:color="auto" w:fill="FFFFFF"/>
+        </w:rPr>
+      </w:pPr>
       <w:proofErr w:type="gramStart"/>
       <w:r>
         <w:rPr>
-          <w:rStyle w:val="n"/>
-          <w:color w:val="555555"/>
-          <w:sz w:val="28"/>
-          <w:bdr w:val="none" w:sz="0" w:space="0" w:color="auto" w:frame="1"/>
-        </w:rPr>
-        <w:t>xt</w:t>
-      </w:r>
-      <w:r>
-        <w:rPr>
-          <w:rStyle w:val="o"/>
-          <w:color w:val="666666"/>
-          <w:sz w:val="28"/>
-          <w:bdr w:val="none" w:sz="0" w:space="0" w:color="auto" w:frame="1"/>
-        </w:rPr>
-        <w:t>:</w:t>
+          <w:color w:val="555555"/>
+          <w:sz w:val="28"/>
+        </w:rPr>
+        <w:t>exprime</w:t>
       </w:r>
       <w:proofErr w:type="gramEnd"/>
       <w:r>
         <w:rPr>
-          <w:rStyle w:val="n"/>
-          <w:color w:val="555555"/>
-          <w:sz w:val="28"/>
-          <w:bdr w:val="none" w:sz="0" w:space="0" w:color="auto" w:frame="1"/>
-        </w:rPr>
-        <w:t>xm</w:t>
-      </w:r>
-      <w:r>
-        <w:rPr>
-          <w:rStyle w:val="o"/>
-          <w:color w:val="666666"/>
-          <w:sz w:val="28"/>
-          <w:bdr w:val="none" w:sz="0" w:space="0" w:color="auto" w:frame="1"/>
-        </w:rPr>
-        <w:t>-</w:t>
-      </w:r>
-      <w:r>
-        <w:rPr>
-          <w:rStyle w:val="n"/>
-          <w:color w:val="555555"/>
-          <w:sz w:val="28"/>
-          <w:bdr w:val="none" w:sz="0" w:space="0" w:color="auto" w:frame="1"/>
-        </w:rPr>
-        <w:t>w</w:t>
-      </w:r>
-      <w:proofErr w:type="spellEnd"/>
-      <w:r>
-        <w:rPr>
-          <w:rStyle w:val="o"/>
-          <w:color w:val="666666"/>
-          <w:sz w:val="28"/>
-          <w:bdr w:val="none" w:sz="0" w:space="0" w:color="auto" w:frame="1"/>
-        </w:rPr>
-        <w:t>/</w:t>
-      </w:r>
-      <w:r>
-        <w:rPr>
-          <w:rStyle w:val="mi"/>
-          <w:color w:val="666666"/>
-          <w:sz w:val="28"/>
-          <w:bdr w:val="none" w:sz="0" w:space="0" w:color="auto" w:frame="1"/>
-        </w:rPr>
-        <w:t>2</w:t>
-      </w:r>
-      <w:r>
-        <w:rPr>
-          <w:rStyle w:val="o"/>
-          <w:color w:val="666666"/>
-          <w:sz w:val="28"/>
-          <w:bdr w:val="none" w:sz="0" w:space="0" w:color="auto" w:frame="1"/>
-        </w:rPr>
-        <w:t>;</w:t>
-      </w:r>
-    </w:p>
-    <w:p>
-      <w:pPr>
-        <w:pStyle w:val="PrformatHTML"/>
-        <w:textAlignment w:val="baseline"/>
-        <w:rPr>
-          <w:color w:val="555555"/>
-          <w:sz w:val="28"/>
-        </w:rPr>
-      </w:pPr>
-      <w:r>
-        <w:rPr>
-          <w:rStyle w:val="n"/>
-          <w:color w:val="555555"/>
-          <w:sz w:val="28"/>
-          <w:bdr w:val="none" w:sz="0" w:space="0" w:color="auto" w:frame="1"/>
-        </w:rPr>
-        <w:t>z</w:t>
-      </w:r>
-      <w:r>
-        <w:rPr>
-          <w:rStyle w:val="o"/>
-          <w:color w:val="666666"/>
-          <w:sz w:val="28"/>
-          <w:bdr w:val="none" w:sz="0" w:space="0" w:color="auto" w:frame="1"/>
-        </w:rPr>
-        <w:t>:</w:t>
-      </w:r>
-      <w:r>
-        <w:rPr>
-          <w:rStyle w:val="n"/>
-          <w:color w:val="555555"/>
-          <w:sz w:val="28"/>
-          <w:bdr w:val="none" w:sz="0" w:space="0" w:color="auto" w:frame="1"/>
-        </w:rPr>
-        <w:t>w</w:t>
-      </w:r>
-      <w:proofErr w:type="gramStart"/>
-      <w:r>
-        <w:rPr>
-          <w:rStyle w:val="n"/>
-          <w:color w:val="555555"/>
-          <w:sz w:val="28"/>
-          <w:bdr w:val="none" w:sz="0" w:space="0" w:color="auto" w:frame="1"/>
-        </w:rPr>
-        <w:t>/</w:t>
-      </w:r>
-      <w:r>
-        <w:rPr>
-          <w:rStyle w:val="n"/>
-          <w:color w:val="555555"/>
-          <w:sz w:val="28"/>
-          <w:bdr w:val="none" w:sz="0" w:space="0" w:color="auto" w:frame="1"/>
-        </w:rPr>
-        <w:t>(</w:t>
-      </w:r>
-      <w:proofErr w:type="gramEnd"/>
-      <w:r>
-        <w:rPr>
-          <w:rStyle w:val="n"/>
-          <w:color w:val="555555"/>
-          <w:sz w:val="28"/>
-          <w:bdr w:val="none" w:sz="0" w:space="0" w:color="auto" w:frame="1"/>
-        </w:rPr>
-        <w:t>xmax</w:t>
-      </w:r>
-      <w:r>
-        <w:rPr>
-          <w:rStyle w:val="o"/>
-          <w:color w:val="666666"/>
-          <w:sz w:val="28"/>
-          <w:bdr w:val="none" w:sz="0" w:space="0" w:color="auto" w:frame="1"/>
-        </w:rPr>
-        <w:t>-</w:t>
-      </w:r>
-      <w:r>
-        <w:rPr>
-          <w:rStyle w:val="n"/>
-          <w:color w:val="555555"/>
-          <w:sz w:val="28"/>
-          <w:bdr w:val="none" w:sz="0" w:space="0" w:color="auto" w:frame="1"/>
-        </w:rPr>
-        <w:t>xmin</w:t>
-      </w:r>
-      <w:r>
-        <w:rPr>
-          <w:rStyle w:val="o"/>
-          <w:color w:val="666666"/>
-          <w:sz w:val="28"/>
-          <w:bdr w:val="none" w:sz="0" w:space="0" w:color="auto" w:frame="1"/>
-        </w:rPr>
-        <w:t>+</w:t>
-      </w:r>
-      <w:r>
-        <w:rPr>
-          <w:rStyle w:val="mi"/>
-          <w:color w:val="666666"/>
-          <w:sz w:val="28"/>
-          <w:bdr w:val="none" w:sz="0" w:space="0" w:color="auto" w:frame="1"/>
-        </w:rPr>
-        <w:t>2</w:t>
-      </w:r>
-      <w:r>
-        <w:rPr>
-          <w:rStyle w:val="o"/>
-          <w:color w:val="666666"/>
-          <w:sz w:val="28"/>
-          <w:bdr w:val="none" w:sz="0" w:space="0" w:color="auto" w:frame="1"/>
-        </w:rPr>
-        <w:t>*</w:t>
-      </w:r>
-      <w:r>
-        <w:rPr>
-          <w:rStyle w:val="n"/>
-          <w:color w:val="555555"/>
-          <w:sz w:val="28"/>
-          <w:bdr w:val="none" w:sz="0" w:space="0" w:color="auto" w:frame="1"/>
-        </w:rPr>
-        <w:t>ma</w:t>
-      </w:r>
-      <w:r>
-        <w:rPr>
-          <w:rStyle w:val="o"/>
-          <w:color w:val="666666"/>
-          <w:sz w:val="28"/>
-          <w:bdr w:val="none" w:sz="0" w:space="0" w:color="auto" w:frame="1"/>
-        </w:rPr>
-        <w:t>);</w:t>
-      </w:r>
-    </w:p>
-    <w:p>
-      <w:pPr>
-        <w:pStyle w:val="PrformatHTML"/>
-        <w:textAlignment w:val="baseline"/>
-        <w:rPr>
-          <w:color w:val="555555"/>
-          <w:sz w:val="28"/>
-        </w:rPr>
-      </w:pPr>
-      <w:proofErr w:type="spellStart"/>
-      <w:proofErr w:type="gramStart"/>
-      <w:r>
-        <w:rPr>
-          <w:rStyle w:val="n"/>
-          <w:color w:val="555555"/>
-          <w:sz w:val="28"/>
-          <w:bdr w:val="none" w:sz="0" w:space="0" w:color="auto" w:frame="1"/>
-        </w:rPr>
-        <w:t>xa</w:t>
-      </w:r>
-      <w:r>
-        <w:rPr>
-          <w:rStyle w:val="o"/>
-          <w:color w:val="666666"/>
-          <w:sz w:val="28"/>
-          <w:bdr w:val="none" w:sz="0" w:space="0" w:color="auto" w:frame="1"/>
-        </w:rPr>
-        <w:t>:</w:t>
-      </w:r>
-      <w:proofErr w:type="gramEnd"/>
-      <w:r>
-        <w:rPr>
-          <w:rStyle w:val="n"/>
-          <w:color w:val="555555"/>
-          <w:sz w:val="28"/>
-          <w:bdr w:val="none" w:sz="0" w:space="0" w:color="auto" w:frame="1"/>
-        </w:rPr>
-        <w:t>xt</w:t>
-      </w:r>
-      <w:proofErr w:type="spellEnd"/>
-      <w:r>
-        <w:rPr>
-          <w:rStyle w:val="o"/>
-          <w:color w:val="666666"/>
-          <w:sz w:val="28"/>
-          <w:bdr w:val="none" w:sz="0" w:space="0" w:color="auto" w:frame="1"/>
-        </w:rPr>
-        <w:t>/</w:t>
-      </w:r>
-      <w:r>
-        <w:rPr>
-          <w:rStyle w:val="n"/>
-          <w:color w:val="555555"/>
-          <w:sz w:val="28"/>
-          <w:bdr w:val="none" w:sz="0" w:space="0" w:color="auto" w:frame="1"/>
-        </w:rPr>
-        <w:t>z</w:t>
-      </w:r>
-      <w:r>
-        <w:rPr>
-          <w:rStyle w:val="o"/>
-          <w:color w:val="666666"/>
-          <w:sz w:val="28"/>
-          <w:bdr w:val="none" w:sz="0" w:space="0" w:color="auto" w:frame="1"/>
-        </w:rPr>
-        <w:t>;</w:t>
-      </w:r>
-    </w:p>
-    <w:p>
-      <w:pPr>
-        <w:pStyle w:val="PrformatHTML"/>
-        <w:textAlignment w:val="baseline"/>
-        <w:rPr>
-          <w:rStyle w:val="o"/>
-          <w:color w:val="666666"/>
-          <w:sz w:val="28"/>
-          <w:bdr w:val="none" w:sz="0" w:space="0" w:color="auto" w:frame="1"/>
-        </w:rPr>
-      </w:pPr>
-      <w:r>
-        <w:rPr>
-          <w:rStyle w:val="n"/>
-          <w:color w:val="555555"/>
-          <w:sz w:val="28"/>
-          <w:bdr w:val="none" w:sz="0" w:space="0" w:color="auto" w:frame="1"/>
-        </w:rPr>
-        <w:t>x</w:t>
-      </w:r>
-      <w:r>
-        <w:rPr>
-          <w:rStyle w:val="o"/>
-          <w:color w:val="666666"/>
-          <w:sz w:val="28"/>
-          <w:bdr w:val="none" w:sz="0" w:space="0" w:color="auto" w:frame="1"/>
-        </w:rPr>
-        <w:t>:</w:t>
-      </w:r>
-      <w:r>
-        <w:rPr>
-          <w:rStyle w:val="n"/>
-          <w:color w:val="555555"/>
-          <w:sz w:val="28"/>
-          <w:bdr w:val="none" w:sz="0" w:space="0" w:color="auto" w:frame="1"/>
-        </w:rPr>
-        <w:t>xa</w:t>
-      </w:r>
-      <w:r>
-        <w:rPr>
-          <w:rStyle w:val="o"/>
-          <w:color w:val="666666"/>
-          <w:sz w:val="28"/>
-          <w:bdr w:val="none" w:sz="0" w:space="0" w:color="auto" w:frame="1"/>
-        </w:rPr>
-        <w:t>+</w:t>
-      </w:r>
-      <w:r>
-        <w:rPr>
-          <w:rStyle w:val="n"/>
-          <w:color w:val="555555"/>
-          <w:sz w:val="28"/>
-          <w:bdr w:val="none" w:sz="0" w:space="0" w:color="auto" w:frame="1"/>
-        </w:rPr>
-        <w:t>xmax</w:t>
-      </w:r>
-      <w:r>
-        <w:rPr>
-          <w:rStyle w:val="sr"/>
-          <w:color w:val="BB6688"/>
-          <w:sz w:val="28"/>
-          <w:bdr w:val="none" w:sz="0" w:space="0" w:color="auto" w:frame="1"/>
-        </w:rPr>
-        <w:t>/2+xmin/</w:t>
-      </w:r>
-      <w:r>
-        <w:rPr>
-          <w:rStyle w:val="mi"/>
-          <w:color w:val="666666"/>
-          <w:sz w:val="28"/>
-          <w:bdr w:val="none" w:sz="0" w:space="0" w:color="auto" w:frame="1"/>
-        </w:rPr>
-        <w:t>2</w:t>
-      </w:r>
-      <w:r>
-        <w:rPr>
-          <w:rStyle w:val="o"/>
-          <w:color w:val="666666"/>
-          <w:sz w:val="28"/>
-          <w:bdr w:val="none" w:sz="0" w:space="0" w:color="auto" w:frame="1"/>
-        </w:rPr>
-        <w:t>;</w:t>
-      </w:r>
-    </w:p>
-    <w:p>
-      <w:pPr>
-        <w:pStyle w:val="PrformatHTML"/>
-        <w:textAlignment w:val="baseline"/>
-        <w:rPr>
-          <w:color w:val="555555"/>
-          <w:sz w:val="28"/>
-        </w:rPr>
-      </w:pPr>
-    </w:p>
-    <w:p>
-      <w:pPr>
-        <w:pStyle w:val="PrformatHTML"/>
-        <w:textAlignment w:val="baseline"/>
-        <w:rPr>
-          <w:rFonts w:ascii="Arial" w:hAnsi="Arial" w:cs="Arial"/>
-          <w:color w:val="555555"/>
-          <w:sz w:val="28"/>
-          <w:shd w:val="clear" w:color="auto" w:fill="FFFFFF"/>
-          <w:lang w:val="en-US"/>
-        </w:rPr>
-      </w:pPr>
-      <w:proofErr w:type="spellStart"/>
-      <w:proofErr w:type="gramStart"/>
-      <w:r>
-        <w:rPr>
-          <w:color w:val="555555"/>
-          <w:sz w:val="28"/>
-          <w:lang w:val="en-US"/>
-        </w:rPr>
-        <w:t>exprime</w:t>
-      </w:r>
-      <w:proofErr w:type="spellEnd"/>
-      <w:proofErr w:type="gramEnd"/>
-      <w:r>
-        <w:rPr>
-          <w:color w:val="555555"/>
-          <w:sz w:val="28"/>
-          <w:lang w:val="en-US"/>
-        </w:rPr>
-        <w:t xml:space="preserve"> w </w:t>
-      </w:r>
-      <w:proofErr w:type="spellStart"/>
-      <w:r>
-        <w:rPr>
-          <w:color w:val="555555"/>
-          <w:sz w:val="28"/>
-          <w:lang w:val="en-US"/>
-        </w:rPr>
-        <w:t>en</w:t>
-      </w:r>
-      <w:proofErr w:type="spellEnd"/>
-      <w:r>
-        <w:rPr>
-          <w:color w:val="555555"/>
-          <w:sz w:val="28"/>
-          <w:lang w:val="en-US"/>
-        </w:rPr>
-        <w:t xml:space="preserve"> </w:t>
-      </w:r>
-      <w:proofErr w:type="spellStart"/>
-      <w:r>
-        <w:rPr>
-          <w:color w:val="555555"/>
-          <w:sz w:val="28"/>
-          <w:lang w:val="en-US"/>
-        </w:rPr>
-        <w:t>fonction</w:t>
-      </w:r>
-      <w:proofErr w:type="spellEnd"/>
-      <w:r>
-        <w:rPr>
-          <w:color w:val="555555"/>
-          <w:sz w:val="28"/>
-          <w:lang w:val="en-US"/>
-        </w:rPr>
-        <w:t xml:space="preserve"> de z </w:t>
+          <w:color w:val="555555"/>
+          <w:sz w:val="28"/>
+        </w:rPr>
+        <w:t xml:space="preserve"> w en fonction de z </w:t>
       </w:r>
       <w:r>
         <w:rPr>
@@ -1687,39 +1259,43 @@
           <w:color w:val="555555"/>
           <w:sz w:val="28"/>
           <w:shd w:val="clear" w:color="auto" w:fill="FFFFFF"/>
-          <w:lang w:val="en-US"/>
-        </w:rPr>
-        <w:t>use ' to suppress the evaluation</w:t>
-      </w:r>
-    </w:p>
-    <w:p>
-      <w:pPr>
-        <w:pStyle w:val="PrformatHTML"/>
-        <w:textAlignment w:val="baseline"/>
-        <w:rPr>
-          <w:color w:val="555555"/>
-          <w:sz w:val="28"/>
-          <w:lang w:val="en-US"/>
-        </w:rPr>
-      </w:pPr>
-      <w:proofErr w:type="gramStart"/>
-      <w:r>
-        <w:rPr>
-          <w:color w:val="555555"/>
-          <w:sz w:val="28"/>
-          <w:lang w:val="en-US"/>
-        </w:rPr>
-        <w:t>w:</w:t>
-      </w:r>
-      <w:proofErr w:type="gramEnd"/>
-      <w:r>
-        <w:rPr>
-          <w:color w:val="555555"/>
-          <w:sz w:val="28"/>
-          <w:lang w:val="en-US"/>
-        </w:rPr>
-        <w:t>solve('z=z,w)[1];</w:t>
-      </w:r>
+        </w:rPr>
+        <w:t xml:space="preserve">use ' to </w:t>
+      </w:r>
+      <w:proofErr w:type="spellStart"/>
+      <w:r>
+        <w:rPr>
+          <w:rFonts w:ascii="Arial" w:hAnsi="Arial" w:cs="Arial"/>
+          <w:i/>
+          <w:color w:val="555555"/>
+          <w:sz w:val="28"/>
+          <w:shd w:val="clear" w:color="auto" w:fill="FFFFFF"/>
+        </w:rPr>
+        <w:t>suppress</w:t>
+      </w:r>
+      <w:proofErr w:type="spellEnd"/>
+      <w:r>
+        <w:rPr>
+          <w:rFonts w:ascii="Arial" w:hAnsi="Arial" w:cs="Arial"/>
+          <w:i/>
+          <w:color w:val="555555"/>
+          <w:sz w:val="28"/>
+          <w:shd w:val="clear" w:color="auto" w:fill="FFFFFF"/>
+        </w:rPr>
+        <w:t xml:space="preserve"> the </w:t>
+      </w:r>
+      <w:proofErr w:type="spellStart"/>
+      <w:r>
+        <w:rPr>
+          <w:rFonts w:ascii="Arial" w:hAnsi="Arial" w:cs="Arial"/>
+          <w:i/>
+          <w:color w:val="555555"/>
+          <w:sz w:val="28"/>
+          <w:shd w:val="clear" w:color="auto" w:fill="FFFFFF"/>
+        </w:rPr>
+        <w:t>evaluation</w:t>
+      </w:r>
+      <w:proofErr w:type="spellEnd"/>
     </w:p>
     <w:p>
       <w:pPr>
@@ -1748,9 +1324,457 @@
           <w:color w:val="555555"/>
           <w:sz w:val="28"/>
           <w:szCs w:val="20"/>
-          <w:lang w:val="en-US" w:eastAsia="fr-FR"/>
-        </w:rPr>
-      </w:pPr>
+          <w:lang w:eastAsia="fr-FR"/>
+        </w:rPr>
+      </w:pPr>
+      <w:proofErr w:type="gramStart"/>
+      <w:r>
+        <w:rPr>
+          <w:rFonts w:ascii="Courier New" w:eastAsia="Times New Roman" w:hAnsi="Courier New" w:cs="Courier New"/>
+          <w:color w:val="555555"/>
+          <w:sz w:val="28"/>
+          <w:szCs w:val="20"/>
+          <w:lang w:eastAsia="fr-FR"/>
+        </w:rPr>
+        <w:t>x:subst(</w:t>
+      </w:r>
+      <w:proofErr w:type="gramEnd"/>
+      <w:r>
+        <w:rPr>
+          <w:rFonts w:ascii="Courier New" w:eastAsia="Times New Roman" w:hAnsi="Courier New" w:cs="Courier New"/>
+          <w:color w:val="555555"/>
+          <w:sz w:val="28"/>
+          <w:szCs w:val="20"/>
+          <w:lang w:eastAsia="fr-FR"/>
+        </w:rPr>
+        <w:t>w,x);</w:t>
+      </w:r>
+      <w:r>
+        <w:rPr>
+          <w:rFonts w:ascii="Courier New" w:eastAsia="Times New Roman" w:hAnsi="Courier New" w:cs="Courier New"/>
+          <w:color w:val="555555"/>
+          <w:sz w:val="28"/>
+          <w:szCs w:val="20"/>
+          <w:lang w:eastAsia="fr-FR"/>
+        </w:rPr>
+        <w:t xml:space="preserve"> </w:t>
+      </w:r>
+      <w:r>
+        <w:rPr>
+          <w:rFonts w:ascii="Courier New" w:eastAsia="Times New Roman" w:hAnsi="Courier New" w:cs="Courier New"/>
+          <w:color w:val="555555"/>
+          <w:sz w:val="28"/>
+          <w:szCs w:val="20"/>
+          <w:lang w:eastAsia="fr-FR"/>
+        </w:rPr>
+        <w:t xml:space="preserve">Dans l’expression x, substitute w par l’expression avec z </w:t>
+      </w:r>
+    </w:p>
+    <w:p>
+      <w:pPr>
+        <w:rPr>
+          <w:rFonts w:eastAsiaTheme="minorEastAsia"/>
+          <w:sz w:val="20"/>
+        </w:rPr>
+      </w:pPr>
+    </w:p>
+    <w:p>
+      <w:pPr>
+        <w:pStyle w:val="PrformatHTML"/>
+        <w:textAlignment w:val="baseline"/>
+        <w:rPr>
+          <w:color w:val="555555"/>
+          <w:sz w:val="28"/>
+        </w:rPr>
+      </w:pPr>
+      <w:proofErr w:type="spellStart"/>
+      <w:proofErr w:type="gramStart"/>
+      <w:r>
+        <w:rPr>
+          <w:rStyle w:val="n"/>
+          <w:color w:val="555555"/>
+          <w:sz w:val="28"/>
+          <w:bdr w:val="none" w:sz="0" w:space="0" w:color="auto" w:frame="1"/>
+        </w:rPr>
+        <w:t>xt</w:t>
+      </w:r>
+      <w:r>
+        <w:rPr>
+          <w:rStyle w:val="o"/>
+          <w:color w:val="666666"/>
+          <w:sz w:val="28"/>
+          <w:bdr w:val="none" w:sz="0" w:space="0" w:color="auto" w:frame="1"/>
+        </w:rPr>
+        <w:t>:</w:t>
+      </w:r>
+      <w:proofErr w:type="gramEnd"/>
+      <w:r>
+        <w:rPr>
+          <w:rStyle w:val="n"/>
+          <w:color w:val="555555"/>
+          <w:sz w:val="28"/>
+          <w:bdr w:val="none" w:sz="0" w:space="0" w:color="auto" w:frame="1"/>
+        </w:rPr>
+        <w:t>xm</w:t>
+      </w:r>
+      <w:r>
+        <w:rPr>
+          <w:rStyle w:val="o"/>
+          <w:color w:val="666666"/>
+          <w:sz w:val="28"/>
+          <w:bdr w:val="none" w:sz="0" w:space="0" w:color="auto" w:frame="1"/>
+        </w:rPr>
+        <w:t>-</w:t>
+      </w:r>
+      <w:r>
+        <w:rPr>
+          <w:rStyle w:val="n"/>
+          <w:color w:val="555555"/>
+          <w:sz w:val="28"/>
+          <w:bdr w:val="none" w:sz="0" w:space="0" w:color="auto" w:frame="1"/>
+        </w:rPr>
+        <w:t>w</w:t>
+      </w:r>
+      <w:proofErr w:type="spellEnd"/>
+      <w:r>
+        <w:rPr>
+          <w:rStyle w:val="o"/>
+          <w:color w:val="666666"/>
+          <w:sz w:val="28"/>
+          <w:bdr w:val="none" w:sz="0" w:space="0" w:color="auto" w:frame="1"/>
+        </w:rPr>
+        <w:t>/</w:t>
+      </w:r>
+      <w:r>
+        <w:rPr>
+          <w:rStyle w:val="mi"/>
+          <w:color w:val="666666"/>
+          <w:sz w:val="28"/>
+          <w:bdr w:val="none" w:sz="0" w:space="0" w:color="auto" w:frame="1"/>
+        </w:rPr>
+        <w:t>2</w:t>
+      </w:r>
+      <w:r>
+        <w:rPr>
+          <w:rStyle w:val="o"/>
+          <w:color w:val="666666"/>
+          <w:sz w:val="28"/>
+          <w:bdr w:val="none" w:sz="0" w:space="0" w:color="auto" w:frame="1"/>
+        </w:rPr>
+        <w:t>;</w:t>
+      </w:r>
+    </w:p>
+    <w:p>
+      <w:pPr>
+        <w:pStyle w:val="PrformatHTML"/>
+        <w:textAlignment w:val="baseline"/>
+        <w:rPr>
+          <w:color w:val="555555"/>
+          <w:sz w:val="28"/>
+        </w:rPr>
+      </w:pPr>
+      <w:r>
+        <w:rPr>
+          <w:rStyle w:val="n"/>
+          <w:color w:val="555555"/>
+          <w:sz w:val="28"/>
+          <w:bdr w:val="none" w:sz="0" w:space="0" w:color="auto" w:frame="1"/>
+        </w:rPr>
+        <w:t>z</w:t>
+      </w:r>
+      <w:r>
+        <w:rPr>
+          <w:rStyle w:val="o"/>
+          <w:color w:val="666666"/>
+          <w:sz w:val="28"/>
+          <w:bdr w:val="none" w:sz="0" w:space="0" w:color="auto" w:frame="1"/>
+        </w:rPr>
+        <w:t>:</w:t>
+      </w:r>
+      <w:r>
+        <w:rPr>
+          <w:rStyle w:val="n"/>
+          <w:color w:val="555555"/>
+          <w:sz w:val="28"/>
+          <w:bdr w:val="none" w:sz="0" w:space="0" w:color="auto" w:frame="1"/>
+        </w:rPr>
+        <w:t>w</w:t>
+      </w:r>
+      <w:proofErr w:type="gramStart"/>
+      <w:r>
+        <w:rPr>
+          <w:rStyle w:val="n"/>
+          <w:color w:val="555555"/>
+          <w:sz w:val="28"/>
+          <w:bdr w:val="none" w:sz="0" w:space="0" w:color="auto" w:frame="1"/>
+        </w:rPr>
+        <w:t>/</w:t>
+      </w:r>
+      <w:r>
+        <w:rPr>
+          <w:rStyle w:val="n"/>
+          <w:color w:val="555555"/>
+          <w:sz w:val="28"/>
+          <w:bdr w:val="none" w:sz="0" w:space="0" w:color="auto" w:frame="1"/>
+        </w:rPr>
+        <w:t>(</w:t>
+      </w:r>
+      <w:proofErr w:type="gramEnd"/>
+      <w:r>
+        <w:rPr>
+          <w:rStyle w:val="n"/>
+          <w:color w:val="555555"/>
+          <w:sz w:val="28"/>
+          <w:bdr w:val="none" w:sz="0" w:space="0" w:color="auto" w:frame="1"/>
+        </w:rPr>
+        <w:t>xmax</w:t>
+      </w:r>
+      <w:r>
+        <w:rPr>
+          <w:rStyle w:val="o"/>
+          <w:color w:val="666666"/>
+          <w:sz w:val="28"/>
+          <w:bdr w:val="none" w:sz="0" w:space="0" w:color="auto" w:frame="1"/>
+        </w:rPr>
+        <w:t>-</w:t>
+      </w:r>
+      <w:r>
+        <w:rPr>
+          <w:rStyle w:val="n"/>
+          <w:color w:val="555555"/>
+          <w:sz w:val="28"/>
+          <w:bdr w:val="none" w:sz="0" w:space="0" w:color="auto" w:frame="1"/>
+        </w:rPr>
+        <w:t>xmin</w:t>
+      </w:r>
+      <w:r>
+        <w:rPr>
+          <w:rStyle w:val="o"/>
+          <w:color w:val="666666"/>
+          <w:sz w:val="28"/>
+          <w:bdr w:val="none" w:sz="0" w:space="0" w:color="auto" w:frame="1"/>
+        </w:rPr>
+        <w:t>+</w:t>
+      </w:r>
+      <w:r>
+        <w:rPr>
+          <w:rStyle w:val="mi"/>
+          <w:color w:val="666666"/>
+          <w:sz w:val="28"/>
+          <w:bdr w:val="none" w:sz="0" w:space="0" w:color="auto" w:frame="1"/>
+        </w:rPr>
+        <w:t>2</w:t>
+      </w:r>
+      <w:r>
+        <w:rPr>
+          <w:rStyle w:val="o"/>
+          <w:color w:val="666666"/>
+          <w:sz w:val="28"/>
+          <w:bdr w:val="none" w:sz="0" w:space="0" w:color="auto" w:frame="1"/>
+        </w:rPr>
+        <w:t>*</w:t>
+      </w:r>
+      <w:r>
+        <w:rPr>
+          <w:rStyle w:val="n"/>
+          <w:color w:val="555555"/>
+          <w:sz w:val="28"/>
+          <w:bdr w:val="none" w:sz="0" w:space="0" w:color="auto" w:frame="1"/>
+        </w:rPr>
+        <w:t>ma</w:t>
+      </w:r>
+      <w:r>
+        <w:rPr>
+          <w:rStyle w:val="o"/>
+          <w:color w:val="666666"/>
+          <w:sz w:val="28"/>
+          <w:bdr w:val="none" w:sz="0" w:space="0" w:color="auto" w:frame="1"/>
+        </w:rPr>
+        <w:t>);</w:t>
+      </w:r>
+    </w:p>
+    <w:p>
+      <w:pPr>
+        <w:pStyle w:val="PrformatHTML"/>
+        <w:textAlignment w:val="baseline"/>
+        <w:rPr>
+          <w:color w:val="555555"/>
+          <w:sz w:val="28"/>
+        </w:rPr>
+      </w:pPr>
+      <w:proofErr w:type="spellStart"/>
+      <w:proofErr w:type="gramStart"/>
+      <w:r>
+        <w:rPr>
+          <w:rStyle w:val="n"/>
+          <w:color w:val="555555"/>
+          <w:sz w:val="28"/>
+          <w:bdr w:val="none" w:sz="0" w:space="0" w:color="auto" w:frame="1"/>
+        </w:rPr>
+        <w:t>xa</w:t>
+      </w:r>
+      <w:r>
+        <w:rPr>
+          <w:rStyle w:val="o"/>
+          <w:color w:val="666666"/>
+          <w:sz w:val="28"/>
+          <w:bdr w:val="none" w:sz="0" w:space="0" w:color="auto" w:frame="1"/>
+        </w:rPr>
+        <w:t>:</w:t>
+      </w:r>
+      <w:proofErr w:type="gramEnd"/>
+      <w:r>
+        <w:rPr>
+          <w:rStyle w:val="n"/>
+          <w:color w:val="555555"/>
+          <w:sz w:val="28"/>
+          <w:bdr w:val="none" w:sz="0" w:space="0" w:color="auto" w:frame="1"/>
+        </w:rPr>
+        <w:t>xt</w:t>
+      </w:r>
+      <w:proofErr w:type="spellEnd"/>
+      <w:r>
+        <w:rPr>
+          <w:rStyle w:val="o"/>
+          <w:color w:val="666666"/>
+          <w:sz w:val="28"/>
+          <w:bdr w:val="none" w:sz="0" w:space="0" w:color="auto" w:frame="1"/>
+        </w:rPr>
+        <w:t>/</w:t>
+      </w:r>
+      <w:r>
+        <w:rPr>
+          <w:rStyle w:val="n"/>
+          <w:color w:val="555555"/>
+          <w:sz w:val="28"/>
+          <w:bdr w:val="none" w:sz="0" w:space="0" w:color="auto" w:frame="1"/>
+        </w:rPr>
+        <w:t>z</w:t>
+      </w:r>
+      <w:r>
+        <w:rPr>
+          <w:rStyle w:val="o"/>
+          <w:color w:val="666666"/>
+          <w:sz w:val="28"/>
+          <w:bdr w:val="none" w:sz="0" w:space="0" w:color="auto" w:frame="1"/>
+        </w:rPr>
+        <w:t>;</w:t>
+      </w:r>
+    </w:p>
+    <w:p>
+      <w:pPr>
+        <w:pStyle w:val="PrformatHTML"/>
+        <w:textAlignment w:val="baseline"/>
+        <w:rPr>
+          <w:rStyle w:val="o"/>
+          <w:color w:val="666666"/>
+          <w:sz w:val="28"/>
+          <w:bdr w:val="none" w:sz="0" w:space="0" w:color="auto" w:frame="1"/>
+        </w:rPr>
+      </w:pPr>
+      <w:r>
+        <w:rPr>
+          <w:rStyle w:val="n"/>
+          <w:color w:val="555555"/>
+          <w:sz w:val="28"/>
+          <w:bdr w:val="none" w:sz="0" w:space="0" w:color="auto" w:frame="1"/>
+        </w:rPr>
+        <w:t>x</w:t>
+      </w:r>
+      <w:r>
+        <w:rPr>
+          <w:rStyle w:val="o"/>
+          <w:color w:val="666666"/>
+          <w:sz w:val="28"/>
+          <w:bdr w:val="none" w:sz="0" w:space="0" w:color="auto" w:frame="1"/>
+        </w:rPr>
+        <w:t>:</w:t>
+      </w:r>
+      <w:r>
+        <w:rPr>
+          <w:rStyle w:val="n"/>
+          <w:color w:val="555555"/>
+          <w:sz w:val="28"/>
+          <w:bdr w:val="none" w:sz="0" w:space="0" w:color="auto" w:frame="1"/>
+        </w:rPr>
+        <w:t>xa</w:t>
+      </w:r>
+      <w:r>
+        <w:rPr>
+          <w:rStyle w:val="o"/>
+          <w:color w:val="666666"/>
+          <w:sz w:val="28"/>
+          <w:bdr w:val="none" w:sz="0" w:space="0" w:color="auto" w:frame="1"/>
+        </w:rPr>
+        <w:t>+</w:t>
+      </w:r>
+      <w:r>
+        <w:rPr>
+          <w:rStyle w:val="n"/>
+          <w:color w:val="555555"/>
+          <w:sz w:val="28"/>
+          <w:bdr w:val="none" w:sz="0" w:space="0" w:color="auto" w:frame="1"/>
+        </w:rPr>
+        <w:t>xmax</w:t>
+      </w:r>
+      <w:r>
+        <w:rPr>
+          <w:rStyle w:val="sr"/>
+          <w:color w:val="BB6688"/>
+          <w:sz w:val="28"/>
+          <w:bdr w:val="none" w:sz="0" w:space="0" w:color="auto" w:frame="1"/>
+        </w:rPr>
+        <w:t>/2+xmin/</w:t>
+      </w:r>
+      <w:r>
+        <w:rPr>
+          <w:rStyle w:val="mi"/>
+          <w:color w:val="666666"/>
+          <w:sz w:val="28"/>
+          <w:bdr w:val="none" w:sz="0" w:space="0" w:color="auto" w:frame="1"/>
+        </w:rPr>
+        <w:t>2</w:t>
+      </w:r>
+      <w:r>
+        <w:rPr>
+          <w:rStyle w:val="o"/>
+          <w:color w:val="666666"/>
+          <w:sz w:val="28"/>
+          <w:bdr w:val="none" w:sz="0" w:space="0" w:color="auto" w:frame="1"/>
+        </w:rPr>
+        <w:t>;</w:t>
+      </w:r>
+    </w:p>
+    <w:p>
+      <w:pPr>
+        <w:pStyle w:val="PrformatHTML"/>
+        <w:textAlignment w:val="baseline"/>
+        <w:rPr>
+          <w:color w:val="555555"/>
+          <w:sz w:val="28"/>
+          <w:lang w:val="en-US"/>
+        </w:rPr>
+      </w:pPr>
+      <w:bookmarkStart w:id="0" w:name="_GoBack"/>
+      <w:bookmarkEnd w:id="0"/>
+      <w:proofErr w:type="gramStart"/>
+      <w:r>
+        <w:rPr>
+          <w:color w:val="555555"/>
+          <w:sz w:val="28"/>
+          <w:lang w:val="en-US"/>
+        </w:rPr>
+        <w:t>w:</w:t>
+      </w:r>
+      <w:proofErr w:type="gramEnd"/>
+      <w:r>
+        <w:rPr>
+          <w:color w:val="555555"/>
+          <w:sz w:val="28"/>
+          <w:lang w:val="en-US"/>
+        </w:rPr>
+        <w:t>solve('z=z,w)[1];</w:t>
+      </w:r>
     </w:p>
     <w:p>
       <w:pPr>
@@ -1779,42 +1803,11 @@
           <w:color w:val="555555"/>
           <w:sz w:val="28"/>
           <w:szCs w:val="20"/>
-          <w:lang w:eastAsia="fr-FR"/>
-        </w:rPr>
-      </w:pPr>
-      <w:r>
-        <w:rPr>
-          <w:rFonts w:ascii="Courier New" w:eastAsia="Times New Roman" w:hAnsi="Courier New" w:cs="Courier New"/>
-          <w:color w:val="555555"/>
-          <w:sz w:val="28"/>
-          <w:szCs w:val="20"/>
-          <w:lang w:eastAsia="fr-FR"/>
-        </w:rPr>
-        <w:t xml:space="preserve">Dans l’expression x, substitute w par l’expression avec z </w:t>
-      </w:r>
-    </w:p>
-    <w:p>
-      <w:pPr>
-        <w:tabs>
-          <w:tab w:val="left" w:pos="916"/>
-          <w:tab w:val="left" w:pos="1832"/>
-          <w:tab w:val="left" w:pos="2748"/>
-          <w:tab w:val="left" w:pos="3664"/>
-          <w:tab w:val="left" w:pos="4580"/>
-          <w:tab w:val="left" w:pos="5496"/>
-          <w:tab w:val="left" w:pos="6412"/>
-          <w:tab w:val="left" w:pos="7328"/>
-          <w:tab w:val="left" w:pos="8244"/>
-          <w:tab w:val="left" w:pos="9160"/>
-          <w:tab w:val="left" w:pos="10076"/>
-          <w:tab w:val="left" w:pos="10992"/>
-          <w:tab w:val="left" w:pos="11908"/>
-          <w:tab w:val="left" w:pos="12824"/>
-          <w:tab w:val="left" w:pos="13740"/>
-          <w:tab w:val="left" w:pos="14656"/>
-        </w:tabs>
-        <w:spacing w:after="0" w:line="240" w:lineRule="auto"/>
-        <w:textAlignment w:val="baseline"/>
+          <w:lang w:val="en-US" w:eastAsia="fr-FR"/>
+        </w:rPr>
+      </w:pPr>
+      <w:proofErr w:type="gramStart"/>
+      <w:r>
         <w:rPr>
           <w:rFonts w:ascii="Courier New" w:eastAsia="Times New Roman" w:hAnsi="Courier New" w:cs="Courier New"/>
           <w:color w:val="555555"/>
@@ -1822,8 +1815,9 @@
           <w:szCs w:val="20"/>
           <w:lang w:val="en-US" w:eastAsia="fr-FR"/>
         </w:rPr>
-      </w:pPr>
-      <w:proofErr w:type="gramStart"/>
+        <w:t>x:</w:t>
+      </w:r>
+      <w:proofErr w:type="gramEnd"/>
       <w:r>
         <w:rPr>
           <w:rFonts w:ascii="Courier New" w:eastAsia="Times New Roman" w:hAnsi="Courier New" w:cs="Courier New"/>
@@ -1832,9 +1826,8 @@
           <w:szCs w:val="20"/>
           <w:lang w:val="en-US" w:eastAsia="fr-FR"/>
         </w:rPr>
-        <w:t>x:</w:t>
-      </w:r>
-      <w:proofErr w:type="gramEnd"/>
+        <w:t>subst(w</w:t>
+      </w:r>
       <w:r>
         <w:rPr>
           <w:rFonts w:ascii="Courier New" w:eastAsia="Times New Roman" w:hAnsi="Courier New" w:cs="Courier New"/>
@@ -1843,49 +1836,8 @@
           <w:szCs w:val="20"/>
           <w:lang w:val="en-US" w:eastAsia="fr-FR"/>
         </w:rPr>
-        <w:t>subst(w</w:t>
-      </w:r>
-      <w:r>
-        <w:rPr>
-          <w:rFonts w:ascii="Courier New" w:eastAsia="Times New Roman" w:hAnsi="Courier New" w:cs="Courier New"/>
-          <w:color w:val="555555"/>
-          <w:sz w:val="28"/>
-          <w:szCs w:val="20"/>
-          <w:lang w:val="en-US" w:eastAsia="fr-FR"/>
-        </w:rPr>
         <w:t>,x);</w:t>
       </w:r>
-    </w:p>
-    <w:p>
-      <w:pPr>
-        <w:tabs>
-          <w:tab w:val="left" w:pos="916"/>
-          <w:tab w:val="left" w:pos="1832"/>
-          <w:tab w:val="left" w:pos="2748"/>
-          <w:tab w:val="left" w:pos="3664"/>
-          <w:tab w:val="left" w:pos="4580"/>
-          <w:tab w:val="left" w:pos="5496"/>
-          <w:tab w:val="left" w:pos="6412"/>
-          <w:tab w:val="left" w:pos="7328"/>
-          <w:tab w:val="left" w:pos="8244"/>
-          <w:tab w:val="left" w:pos="9160"/>
-          <w:tab w:val="left" w:pos="10076"/>
-          <w:tab w:val="left" w:pos="10992"/>
-          <w:tab w:val="left" w:pos="11908"/>
-          <w:tab w:val="left" w:pos="12824"/>
-          <w:tab w:val="left" w:pos="13740"/>
-          <w:tab w:val="left" w:pos="14656"/>
-        </w:tabs>
-        <w:spacing w:after="0" w:line="240" w:lineRule="auto"/>
-        <w:textAlignment w:val="baseline"/>
-        <w:rPr>
-          <w:rFonts w:ascii="Courier New" w:eastAsia="Times New Roman" w:hAnsi="Courier New" w:cs="Courier New"/>
-          <w:color w:val="555555"/>
-          <w:sz w:val="28"/>
-          <w:szCs w:val="20"/>
-          <w:lang w:val="en-US" w:eastAsia="fr-FR"/>
-        </w:rPr>
-      </w:pPr>
     </w:p>
     <w:p>
       <w:pPr>

</xml_diff>